<commit_message>
Modify reset sequence to fix watchdog issue.
</commit_message>
<xml_diff>
--- a/ReleaseNote_RT5514.docx
+++ b/ReleaseNote_RT5514.docx
@@ -3,24 +3,68 @@
 <w:document xmlns:wpc="http://schemas.microsoft.com/office/word/2010/wordprocessingCanvas" xmlns:mc="http://schemas.openxmlformats.org/markup-compatibility/2006" xmlns:o="urn:schemas-microsoft-com:office:office" xmlns:r="http://schemas.openxmlformats.org/officeDocument/2006/relationships" xmlns:m="http://schemas.openxmlformats.org/officeDocument/2006/math" xmlns:v="urn:schemas-microsoft-com:vml" xmlns:wp14="http://schemas.microsoft.com/office/word/2010/wordprocessingDrawing" xmlns:wp="http://schemas.openxmlformats.org/drawingml/2006/wordprocessingDrawing" xmlns:w10="urn:schemas-microsoft-com:office:word" xmlns:w="http://schemas.openxmlformats.org/wordprocessingml/2006/main" xmlns:w14="http://schemas.microsoft.com/office/word/2010/wordml" xmlns:wpg="http://schemas.microsoft.com/office/word/2010/wordprocessingGroup" xmlns:wpi="http://schemas.microsoft.com/office/word/2010/wordprocessingInk" xmlns:wne="http://schemas.microsoft.com/office/word/2006/wordml" xmlns:wps="http://schemas.microsoft.com/office/word/2010/wordprocessingShape" mc:Ignorable="w14 wp14">
   <w:body>
     <w:p>
-      <w:pPr>
-        <w:rPr>
-          <w:rFonts w:hint="eastAsia"/>
-        </w:rPr>
-      </w:pPr>
-      <w:r>
-        <w:rPr>
-          <w:rFonts w:hint="eastAsia"/>
-        </w:rPr>
-        <w:t>Version: 0.0.8</w:t>
-      </w:r>
-    </w:p>
-    <w:p>
-      <w:r>
-        <w:rPr>
-          <w:rFonts w:hint="eastAsia"/>
-        </w:rPr>
-        <w:t>Release date:2019/3/11</w:t>
+      <w:r>
+        <w:rPr>
+          <w:rFonts w:hint="eastAsia"/>
+        </w:rPr>
+        <w:t>Version: 0.</w:t>
+      </w:r>
+      <w:r>
+        <w:rPr>
+          <w:rFonts w:hint="eastAsia"/>
+          <w:color w:val="FF0000"/>
+        </w:rPr>
+        <w:t>1</w:t>
+      </w:r>
+      <w:r>
+        <w:rPr>
+          <w:rFonts w:hint="eastAsia"/>
+        </w:rPr>
+        <w:t>.9 (Version of 3byte firmware</w:t>
+      </w:r>
+      <w:r>
+        <w:t>’</w:t>
+      </w:r>
+      <w:r>
+        <w:rPr>
+          <w:rFonts w:hint="eastAsia"/>
+        </w:rPr>
+        <w:t>s driver is with 0.</w:t>
+      </w:r>
+      <w:r>
+        <w:rPr>
+          <w:rFonts w:hint="eastAsia"/>
+          <w:color w:val="FF0000"/>
+        </w:rPr>
+        <w:t>1.</w:t>
+      </w:r>
+      <w:r>
+        <w:rPr>
+          <w:rFonts w:hint="eastAsia"/>
+        </w:rPr>
+        <w:t>X)</w:t>
+      </w:r>
+    </w:p>
+    <w:p>
+      <w:r>
+        <w:rPr>
+          <w:rFonts w:hint="eastAsia"/>
+        </w:rPr>
+        <w:t>Release date</w:t>
+      </w:r>
+      <w:proofErr w:type="gramStart"/>
+      <w:r>
+        <w:rPr>
+          <w:rFonts w:hint="eastAsia"/>
+        </w:rPr>
+        <w:t>:2019</w:t>
+      </w:r>
+      <w:proofErr w:type="gramEnd"/>
+      <w:r>
+        <w:rPr>
+          <w:rFonts w:hint="eastAsia"/>
+        </w:rPr>
+        <w:t>/3/14</w:t>
       </w:r>
     </w:p>
     <w:p>
@@ -44,25 +88,21 @@
         <w:rPr>
           <w:rFonts w:hint="eastAsia"/>
         </w:rPr>
-        <w:t xml:space="preserve">Merge </w:t>
-      </w:r>
-      <w:r>
-        <w:t>“</w:t>
-      </w:r>
-      <w:r>
-        <w:rPr>
-          <w:rFonts w:hint="eastAsia"/>
-        </w:rPr>
-        <w:t>Farfield</w:t>
-      </w:r>
-      <w:r>
-        <w:t>”</w:t>
-      </w:r>
-      <w:r>
-        <w:rPr>
-          <w:rFonts w:hint="eastAsia"/>
-        </w:rPr>
-        <w:t xml:space="preserve"> hotword model into firmware</w:t>
+        <w:t xml:space="preserve">Modify reset sequence due to old reset sequence keeps issue watchdog </w:t>
+      </w:r>
+      <w:proofErr w:type="spellStart"/>
+      <w:r>
+        <w:rPr>
+          <w:rFonts w:hint="eastAsia"/>
+        </w:rPr>
+        <w:t>irq</w:t>
+      </w:r>
+      <w:proofErr w:type="spellEnd"/>
+      <w:r>
+        <w:rPr>
+          <w:rFonts w:hint="eastAsia"/>
+        </w:rPr>
+        <w:t xml:space="preserve"> after doing reset</w:t>
       </w:r>
       <w:r>
         <w:t>.</w:t>
@@ -81,7 +121,19 @@
         <w:rPr>
           <w:rFonts w:hint="eastAsia"/>
         </w:rPr>
-        <w:t>Fix recording pop noise on 3-byte audio firmware.</w:t>
+        <w:t>Fix failure of reload firmware when watchdog issued</w:t>
+      </w:r>
+      <w:r>
+        <w:rPr>
+          <w:rFonts w:hint="eastAsia"/>
+        </w:rPr>
+        <w:t>.</w:t>
+      </w:r>
+      <w:r>
+        <w:rPr>
+          <w:rFonts w:hint="eastAsia"/>
+        </w:rPr>
+        <w:t xml:space="preserve"> New model starts from 0x4ffad000 but not 0x4ffaf000.</w:t>
       </w:r>
       <w:bookmarkStart w:id="0" w:name="_GoBack"/>
       <w:bookmarkEnd w:id="0"/>
@@ -94,11 +146,40 @@
       </w:pPr>
     </w:p>
     <w:p>
-      <w:r>
-        <w:rPr>
-          <w:rFonts w:hint="eastAsia"/>
-        </w:rPr>
-        <w:t>Version: 0.0.7</w:t>
+      <w:pPr>
+        <w:rPr>
+          <w:rFonts w:hint="eastAsia"/>
+        </w:rPr>
+      </w:pPr>
+    </w:p>
+    <w:p>
+      <w:r>
+        <w:rPr>
+          <w:rFonts w:hint="eastAsia"/>
+        </w:rPr>
+        <w:t>Version: 0.0.8</w:t>
+      </w:r>
+    </w:p>
+    <w:p>
+      <w:r>
+        <w:rPr>
+          <w:rFonts w:hint="eastAsia"/>
+        </w:rPr>
+        <w:t>Release date</w:t>
+      </w:r>
+      <w:proofErr w:type="gramStart"/>
+      <w:r>
+        <w:rPr>
+          <w:rFonts w:hint="eastAsia"/>
+        </w:rPr>
+        <w:t>:2019</w:t>
+      </w:r>
+      <w:proofErr w:type="gramEnd"/>
+      <w:r>
+        <w:rPr>
+          <w:rFonts w:hint="eastAsia"/>
+        </w:rPr>
+        <w:t>/3/11</w:t>
       </w:r>
     </w:p>
     <w:p>
@@ -119,7 +200,47 @@
         <w:ind w:leftChars="0"/>
       </w:pPr>
       <w:r>
-        <w:t>Send an input event to user space when detect OKG.</w:t>
+        <w:rPr>
+          <w:rFonts w:hint="eastAsia"/>
+        </w:rPr>
+        <w:t xml:space="preserve">Merge </w:t>
+      </w:r>
+      <w:r>
+        <w:t>“</w:t>
+      </w:r>
+      <w:proofErr w:type="spellStart"/>
+      <w:r>
+        <w:rPr>
+          <w:rFonts w:hint="eastAsia"/>
+        </w:rPr>
+        <w:t>Farfield</w:t>
+      </w:r>
+      <w:proofErr w:type="spellEnd"/>
+      <w:r>
+        <w:t>”</w:t>
+      </w:r>
+      <w:r>
+        <w:rPr>
+          <w:rFonts w:hint="eastAsia"/>
+        </w:rPr>
+        <w:t xml:space="preserve"> </w:t>
+      </w:r>
+      <w:proofErr w:type="spellStart"/>
+      <w:r>
+        <w:rPr>
+          <w:rFonts w:hint="eastAsia"/>
+        </w:rPr>
+        <w:t>hotword</w:t>
+      </w:r>
+      <w:proofErr w:type="spellEnd"/>
+      <w:r>
+        <w:rPr>
+          <w:rFonts w:hint="eastAsia"/>
+        </w:rPr>
+        <w:t xml:space="preserve"> model into firmware</w:t>
+      </w:r>
+      <w:r>
+        <w:t>.</w:t>
       </w:r>
     </w:p>
     <w:p>
@@ -135,7 +256,67 @@
         <w:rPr>
           <w:rFonts w:hint="eastAsia"/>
         </w:rPr>
-        <w:t xml:space="preserve">Fix kcontrol </w:t>
+        <w:t>Fix recording pop noise on 3-byte audio firmware.</w:t>
+      </w:r>
+    </w:p>
+    <w:p/>
+    <w:p>
+      <w:r>
+        <w:rPr>
+          <w:rFonts w:hint="eastAsia"/>
+        </w:rPr>
+        <w:t>Version: 0.0.7</w:t>
+      </w:r>
+    </w:p>
+    <w:p>
+      <w:r>
+        <w:rPr>
+          <w:rFonts w:hint="eastAsia"/>
+        </w:rPr>
+        <w:t>Change:</w:t>
+      </w:r>
+    </w:p>
+    <w:p>
+      <w:pPr>
+        <w:pStyle w:val="a3"/>
+        <w:numPr>
+          <w:ilvl w:val="0"/>
+          <w:numId w:val="1"/>
+        </w:numPr>
+        <w:ind w:leftChars="0"/>
+      </w:pPr>
+      <w:r>
+        <w:t>Send an input event to user space when detect OKG.</w:t>
+      </w:r>
+    </w:p>
+    <w:p>
+      <w:pPr>
+        <w:pStyle w:val="a3"/>
+        <w:numPr>
+          <w:ilvl w:val="0"/>
+          <w:numId w:val="1"/>
+        </w:numPr>
+        <w:ind w:leftChars="0"/>
+      </w:pPr>
+      <w:r>
+        <w:rPr>
+          <w:rFonts w:hint="eastAsia"/>
+        </w:rPr>
+        <w:t xml:space="preserve">Fix </w:t>
+      </w:r>
+      <w:proofErr w:type="spellStart"/>
+      <w:r>
+        <w:rPr>
+          <w:rFonts w:hint="eastAsia"/>
+        </w:rPr>
+        <w:t>kcontrol</w:t>
+      </w:r>
+      <w:proofErr w:type="spellEnd"/>
+      <w:r>
+        <w:rPr>
+          <w:rFonts w:hint="eastAsia"/>
+        </w:rPr>
+        <w:t xml:space="preserve"> </w:t>
       </w:r>
       <w:r>
         <w:t>“</w:t>
@@ -183,7 +364,15 @@
         <w:ind w:leftChars="0"/>
       </w:pPr>
       <w:r>
-        <w:t>Add time stamp ioctl and feature for loading module dynamically.</w:t>
+        <w:t xml:space="preserve">Add time stamp </w:t>
+      </w:r>
+      <w:proofErr w:type="spellStart"/>
+      <w:r>
+        <w:t>ioctl</w:t>
+      </w:r>
+      <w:proofErr w:type="spellEnd"/>
+      <w:r>
+        <w:t xml:space="preserve"> and feature for loading module dynamically.</w:t>
       </w:r>
     </w:p>
     <w:p/>
@@ -210,12 +399,36 @@
     </w:p>
     <w:p>
       <w:r>
-        <w:t xml:space="preserve">2. Mute dmic while doing time sync. </w:t>
-      </w:r>
-    </w:p>
-    <w:p>
-      <w:r>
-        <w:t>3. Add variable is_spi_ready to check whether spi resume.</w:t>
+        <w:t xml:space="preserve">2. Mute </w:t>
+      </w:r>
+      <w:proofErr w:type="spellStart"/>
+      <w:r>
+        <w:t>dmic</w:t>
+      </w:r>
+      <w:proofErr w:type="spellEnd"/>
+      <w:r>
+        <w:t xml:space="preserve"> while doing time sync. </w:t>
+      </w:r>
+    </w:p>
+    <w:p>
+      <w:r>
+        <w:t xml:space="preserve">3. Add variable </w:t>
+      </w:r>
+      <w:proofErr w:type="spellStart"/>
+      <w:r>
+        <w:t>is_spi_ready</w:t>
+      </w:r>
+      <w:proofErr w:type="spellEnd"/>
+      <w:r>
+        <w:t xml:space="preserve"> to check whether </w:t>
+      </w:r>
+      <w:proofErr w:type="spellStart"/>
+      <w:r>
+        <w:t>spi</w:t>
+      </w:r>
+      <w:proofErr w:type="spellEnd"/>
+      <w:r>
+        <w:t xml:space="preserve"> resume.</w:t>
       </w:r>
     </w:p>
     <w:p/>
@@ -275,7 +488,23 @@
         <w:ind w:leftChars="0"/>
       </w:pPr>
       <w:r>
-        <w:t>Remain only one gpio for receiving IRQ instead of two gpio.</w:t>
+        <w:t xml:space="preserve">Remain only one </w:t>
+      </w:r>
+      <w:proofErr w:type="spellStart"/>
+      <w:r>
+        <w:t>gpio</w:t>
+      </w:r>
+      <w:proofErr w:type="spellEnd"/>
+      <w:r>
+        <w:t xml:space="preserve"> for receiving IRQ instead of two </w:t>
+      </w:r>
+      <w:proofErr w:type="spellStart"/>
+      <w:r>
+        <w:t>gpio</w:t>
+      </w:r>
+      <w:proofErr w:type="spellEnd"/>
+      <w:r>
+        <w:t>.</w:t>
       </w:r>
     </w:p>
     <w:p/>
@@ -284,6 +513,7 @@
         <w:rPr>
           <w:rFonts w:hint="eastAsia"/>
         </w:rPr>
+        <w:lastRenderedPageBreak/>
         <w:t>Version: 0.0.2</w:t>
       </w:r>
     </w:p>
@@ -305,7 +535,15 @@
         <w:ind w:leftChars="0"/>
       </w:pPr>
       <w:r>
-        <w:t>Add watchdog feature and dsp core reset control for watchdog self-test.</w:t>
+        <w:t xml:space="preserve">Add watchdog feature and </w:t>
+      </w:r>
+      <w:proofErr w:type="spellStart"/>
+      <w:r>
+        <w:t>dsp</w:t>
+      </w:r>
+      <w:proofErr w:type="spellEnd"/>
+      <w:r>
+        <w:t xml:space="preserve"> core reset control for watchdog self-test.</w:t>
       </w:r>
     </w:p>
     <w:p>
@@ -318,7 +556,23 @@
         <w:ind w:leftChars="0"/>
       </w:pPr>
       <w:r>
-        <w:t>Add dsp idle mode control and soc time sync control.</w:t>
+        <w:t xml:space="preserve">Add </w:t>
+      </w:r>
+      <w:proofErr w:type="spellStart"/>
+      <w:r>
+        <w:t>dsp</w:t>
+      </w:r>
+      <w:proofErr w:type="spellEnd"/>
+      <w:r>
+        <w:t xml:space="preserve"> idle mode control and </w:t>
+      </w:r>
+      <w:proofErr w:type="spellStart"/>
+      <w:r>
+        <w:t>soc</w:t>
+      </w:r>
+      <w:proofErr w:type="spellEnd"/>
+      <w:r>
+        <w:t xml:space="preserve"> time sync control.</w:t>
       </w:r>
     </w:p>
     <w:p/>

</xml_diff>

<commit_message>
Refine the interaction between irq and system power managment.
</commit_message>
<xml_diff>
--- a/ReleaseNote_RT5514.docx
+++ b/ReleaseNote_RT5514.docx
@@ -20,6 +20,108 @@
         <w:rPr>
           <w:rFonts w:hint="eastAsia"/>
         </w:rPr>
+        <w:t>.10</w:t>
+      </w:r>
+      <w:r>
+        <w:rPr>
+          <w:rFonts w:hint="eastAsia"/>
+        </w:rPr>
+        <w:t xml:space="preserve"> (Version of 3byte firmware</w:t>
+      </w:r>
+      <w:r>
+        <w:t>’</w:t>
+      </w:r>
+      <w:r>
+        <w:rPr>
+          <w:rFonts w:hint="eastAsia"/>
+        </w:rPr>
+        <w:t>s driver is with 0.</w:t>
+      </w:r>
+      <w:r>
+        <w:rPr>
+          <w:rFonts w:hint="eastAsia"/>
+          <w:color w:val="FF0000"/>
+        </w:rPr>
+        <w:t>1.</w:t>
+      </w:r>
+      <w:r>
+        <w:rPr>
+          <w:rFonts w:hint="eastAsia"/>
+        </w:rPr>
+        <w:t>X)</w:t>
+      </w:r>
+    </w:p>
+    <w:p>
+      <w:r>
+        <w:rPr>
+          <w:rFonts w:hint="eastAsia"/>
+        </w:rPr>
+        <w:t>Release date:2019/3/19</w:t>
+      </w:r>
+    </w:p>
+    <w:p>
+      <w:r>
+        <w:rPr>
+          <w:rFonts w:hint="eastAsia"/>
+        </w:rPr>
+        <w:t>Change:</w:t>
+      </w:r>
+    </w:p>
+    <w:p>
+      <w:pPr>
+        <w:rPr>
+          <w:rFonts w:hint="eastAsia"/>
+        </w:rPr>
+      </w:pPr>
+      <w:r>
+        <w:rPr>
+          <w:rFonts w:hint="eastAsia"/>
+        </w:rPr>
+        <w:t xml:space="preserve">1. </w:t>
+      </w:r>
+      <w:r>
+        <w:t>Refine the interacti</w:t>
+      </w:r>
+      <w:r>
+        <w:t>on between irq and system power</w:t>
+      </w:r>
+      <w:r>
+        <w:rPr>
+          <w:rFonts w:hint="eastAsia"/>
+        </w:rPr>
+        <w:t xml:space="preserve"> </w:t>
+      </w:r>
+      <w:bookmarkStart w:id="0" w:name="_GoBack"/>
+      <w:bookmarkEnd w:id="0"/>
+      <w:r>
+        <w:t>management.</w:t>
+      </w:r>
+    </w:p>
+    <w:p>
+      <w:pPr>
+        <w:rPr>
+          <w:rFonts w:hint="eastAsia"/>
+        </w:rPr>
+      </w:pPr>
+    </w:p>
+    <w:p>
+      <w:r>
+        <w:rPr>
+          <w:rFonts w:hint="eastAsia"/>
+        </w:rPr>
+        <w:t>Version: 0.</w:t>
+      </w:r>
+      <w:r>
+        <w:rPr>
+          <w:rFonts w:hint="eastAsia"/>
+          <w:color w:val="FF0000"/>
+        </w:rPr>
+        <w:t>1</w:t>
+      </w:r>
+      <w:r>
+        <w:rPr>
+          <w:rFonts w:hint="eastAsia"/>
+        </w:rPr>
         <w:t>.9 (Version of 3byte firmware</w:t>
       </w:r>
       <w:r>
@@ -50,21 +152,7 @@
         <w:rPr>
           <w:rFonts w:hint="eastAsia"/>
         </w:rPr>
-        <w:t>Release date</w:t>
-      </w:r>
-      <w:proofErr w:type="gramStart"/>
-      <w:r>
-        <w:rPr>
-          <w:rFonts w:hint="eastAsia"/>
-        </w:rPr>
-        <w:t>:2019</w:t>
-      </w:r>
-      <w:proofErr w:type="gramEnd"/>
-      <w:r>
-        <w:rPr>
-          <w:rFonts w:hint="eastAsia"/>
-        </w:rPr>
-        <w:t>/3/14</w:t>
+        <w:t>Release date:2019/3/14</w:t>
       </w:r>
     </w:p>
     <w:p>
@@ -88,21 +176,7 @@
         <w:rPr>
           <w:rFonts w:hint="eastAsia"/>
         </w:rPr>
-        <w:t xml:space="preserve">Modify reset sequence due to old reset sequence keeps issue watchdog </w:t>
-      </w:r>
-      <w:proofErr w:type="spellStart"/>
-      <w:r>
-        <w:rPr>
-          <w:rFonts w:hint="eastAsia"/>
-        </w:rPr>
-        <w:t>irq</w:t>
-      </w:r>
-      <w:proofErr w:type="spellEnd"/>
-      <w:r>
-        <w:rPr>
-          <w:rFonts w:hint="eastAsia"/>
-        </w:rPr>
-        <w:t xml:space="preserve"> after doing reset</w:t>
+        <w:t>Modify reset sequence due to old reset sequence keeps issue watchdog irq after doing reset</w:t>
       </w:r>
       <w:r>
         <w:t>.</w:t>
@@ -121,37 +195,10 @@
         <w:rPr>
           <w:rFonts w:hint="eastAsia"/>
         </w:rPr>
-        <w:t>Fix failure of reload firmware when watchdog issued</w:t>
-      </w:r>
-      <w:r>
-        <w:rPr>
-          <w:rFonts w:hint="eastAsia"/>
-        </w:rPr>
-        <w:t>.</w:t>
-      </w:r>
-      <w:r>
-        <w:rPr>
-          <w:rFonts w:hint="eastAsia"/>
-        </w:rPr>
-        <w:t xml:space="preserve"> New model starts from 0x4ffad000 but not 0x4ffaf000.</w:t>
-      </w:r>
-      <w:bookmarkStart w:id="0" w:name="_GoBack"/>
-      <w:bookmarkEnd w:id="0"/>
-    </w:p>
-    <w:p>
-      <w:pPr>
-        <w:rPr>
-          <w:rFonts w:hint="eastAsia"/>
-        </w:rPr>
-      </w:pPr>
-    </w:p>
-    <w:p>
-      <w:pPr>
-        <w:rPr>
-          <w:rFonts w:hint="eastAsia"/>
-        </w:rPr>
-      </w:pPr>
-    </w:p>
+        <w:t>Fix failure of reload firmware when watchdog issued. New model starts from 0x4ffad000 but not 0x4ffaf000.</w:t>
+      </w:r>
+    </w:p>
+    <w:p/>
     <w:p>
       <w:r>
         <w:rPr>
@@ -165,21 +212,7 @@
         <w:rPr>
           <w:rFonts w:hint="eastAsia"/>
         </w:rPr>
-        <w:t>Release date</w:t>
-      </w:r>
-      <w:proofErr w:type="gramStart"/>
-      <w:r>
-        <w:rPr>
-          <w:rFonts w:hint="eastAsia"/>
-        </w:rPr>
-        <w:t>:2019</w:t>
-      </w:r>
-      <w:proofErr w:type="gramEnd"/>
-      <w:r>
-        <w:rPr>
-          <w:rFonts w:hint="eastAsia"/>
-        </w:rPr>
-        <w:t>/3/11</w:t>
+        <w:t>Release date:2019/3/11</w:t>
       </w:r>
     </w:p>
     <w:p>
@@ -208,14 +241,12 @@
       <w:r>
         <w:t>“</w:t>
       </w:r>
-      <w:proofErr w:type="spellStart"/>
       <w:r>
         <w:rPr>
           <w:rFonts w:hint="eastAsia"/>
         </w:rPr>
         <w:t>Farfield</w:t>
       </w:r>
-      <w:proofErr w:type="spellEnd"/>
       <w:r>
         <w:t>”</w:t>
       </w:r>
@@ -223,21 +254,7 @@
         <w:rPr>
           <w:rFonts w:hint="eastAsia"/>
         </w:rPr>
-        <w:t xml:space="preserve"> </w:t>
-      </w:r>
-      <w:proofErr w:type="spellStart"/>
-      <w:r>
-        <w:rPr>
-          <w:rFonts w:hint="eastAsia"/>
-        </w:rPr>
-        <w:t>hotword</w:t>
-      </w:r>
-      <w:proofErr w:type="spellEnd"/>
-      <w:r>
-        <w:rPr>
-          <w:rFonts w:hint="eastAsia"/>
-        </w:rPr>
-        <w:t xml:space="preserve"> model into firmware</w:t>
+        <w:t xml:space="preserve"> hotword model into firmware</w:t>
       </w:r>
       <w:r>
         <w:t>.</w:t>
@@ -302,21 +319,7 @@
         <w:rPr>
           <w:rFonts w:hint="eastAsia"/>
         </w:rPr>
-        <w:t xml:space="preserve">Fix </w:t>
-      </w:r>
-      <w:proofErr w:type="spellStart"/>
-      <w:r>
-        <w:rPr>
-          <w:rFonts w:hint="eastAsia"/>
-        </w:rPr>
-        <w:t>kcontrol</w:t>
-      </w:r>
-      <w:proofErr w:type="spellEnd"/>
-      <w:r>
-        <w:rPr>
-          <w:rFonts w:hint="eastAsia"/>
-        </w:rPr>
-        <w:t xml:space="preserve"> </w:t>
+        <w:t xml:space="preserve">Fix kcontrol </w:t>
       </w:r>
       <w:r>
         <w:t>“</w:t>
@@ -364,15 +367,7 @@
         <w:ind w:leftChars="0"/>
       </w:pPr>
       <w:r>
-        <w:t xml:space="preserve">Add time stamp </w:t>
-      </w:r>
-      <w:proofErr w:type="spellStart"/>
-      <w:r>
-        <w:t>ioctl</w:t>
-      </w:r>
-      <w:proofErr w:type="spellEnd"/>
-      <w:r>
-        <w:t xml:space="preserve"> and feature for loading module dynamically.</w:t>
+        <w:t>Add time stamp ioctl and feature for loading module dynamically.</w:t>
       </w:r>
     </w:p>
     <w:p/>
@@ -399,36 +394,12 @@
     </w:p>
     <w:p>
       <w:r>
-        <w:t xml:space="preserve">2. Mute </w:t>
-      </w:r>
-      <w:proofErr w:type="spellStart"/>
-      <w:r>
-        <w:t>dmic</w:t>
-      </w:r>
-      <w:proofErr w:type="spellEnd"/>
-      <w:r>
-        <w:t xml:space="preserve"> while doing time sync. </w:t>
-      </w:r>
-    </w:p>
-    <w:p>
-      <w:r>
-        <w:t xml:space="preserve">3. Add variable </w:t>
-      </w:r>
-      <w:proofErr w:type="spellStart"/>
-      <w:r>
-        <w:t>is_spi_ready</w:t>
-      </w:r>
-      <w:proofErr w:type="spellEnd"/>
-      <w:r>
-        <w:t xml:space="preserve"> to check whether </w:t>
-      </w:r>
-      <w:proofErr w:type="spellStart"/>
-      <w:r>
-        <w:t>spi</w:t>
-      </w:r>
-      <w:proofErr w:type="spellEnd"/>
-      <w:r>
-        <w:t xml:space="preserve"> resume.</w:t>
+        <w:t xml:space="preserve">2. Mute dmic while doing time sync. </w:t>
+      </w:r>
+    </w:p>
+    <w:p>
+      <w:r>
+        <w:t>3. Add variable is_spi_ready to check whether spi resume.</w:t>
       </w:r>
     </w:p>
     <w:p/>
@@ -467,6 +438,7 @@
         <w:rPr>
           <w:rFonts w:hint="eastAsia"/>
         </w:rPr>
+        <w:lastRenderedPageBreak/>
         <w:t>Version: 0.0.3</w:t>
       </w:r>
     </w:p>
@@ -488,23 +460,7 @@
         <w:ind w:leftChars="0"/>
       </w:pPr>
       <w:r>
-        <w:t xml:space="preserve">Remain only one </w:t>
-      </w:r>
-      <w:proofErr w:type="spellStart"/>
-      <w:r>
-        <w:t>gpio</w:t>
-      </w:r>
-      <w:proofErr w:type="spellEnd"/>
-      <w:r>
-        <w:t xml:space="preserve"> for receiving IRQ instead of two </w:t>
-      </w:r>
-      <w:proofErr w:type="spellStart"/>
-      <w:r>
-        <w:t>gpio</w:t>
-      </w:r>
-      <w:proofErr w:type="spellEnd"/>
-      <w:r>
-        <w:t>.</w:t>
+        <w:t>Remain only one gpio for receiving IRQ instead of two gpio.</w:t>
       </w:r>
     </w:p>
     <w:p/>
@@ -513,7 +469,6 @@
         <w:rPr>
           <w:rFonts w:hint="eastAsia"/>
         </w:rPr>
-        <w:lastRenderedPageBreak/>
         <w:t>Version: 0.0.2</w:t>
       </w:r>
     </w:p>
@@ -535,15 +490,7 @@
         <w:ind w:leftChars="0"/>
       </w:pPr>
       <w:r>
-        <w:t xml:space="preserve">Add watchdog feature and </w:t>
-      </w:r>
-      <w:proofErr w:type="spellStart"/>
-      <w:r>
-        <w:t>dsp</w:t>
-      </w:r>
-      <w:proofErr w:type="spellEnd"/>
-      <w:r>
-        <w:t xml:space="preserve"> core reset control for watchdog self-test.</w:t>
+        <w:t>Add watchdog feature and dsp core reset control for watchdog self-test.</w:t>
       </w:r>
     </w:p>
     <w:p>
@@ -556,23 +503,7 @@
         <w:ind w:leftChars="0"/>
       </w:pPr>
       <w:r>
-        <w:t xml:space="preserve">Add </w:t>
-      </w:r>
-      <w:proofErr w:type="spellStart"/>
-      <w:r>
-        <w:t>dsp</w:t>
-      </w:r>
-      <w:proofErr w:type="spellEnd"/>
-      <w:r>
-        <w:t xml:space="preserve"> idle mode control and </w:t>
-      </w:r>
-      <w:proofErr w:type="spellStart"/>
-      <w:r>
-        <w:t>soc</w:t>
-      </w:r>
-      <w:proofErr w:type="spellEnd"/>
-      <w:r>
-        <w:t xml:space="preserve"> time sync control.</w:t>
+        <w:t>Add dsp idle mode control and soc time sync control.</w:t>
       </w:r>
     </w:p>
     <w:p/>

</xml_diff>

<commit_message>
Modify typo in release note.
</commit_message>
<xml_diff>
--- a/ReleaseNote_RT5514.docx
+++ b/ReleaseNote_RT5514.docx
@@ -20,13 +20,7 @@
         <w:rPr>
           <w:rFonts w:hint="eastAsia"/>
         </w:rPr>
-        <w:t>.10</w:t>
-      </w:r>
-      <w:r>
-        <w:rPr>
-          <w:rFonts w:hint="eastAsia"/>
-        </w:rPr>
-        <w:t xml:space="preserve"> (Version of 3byte firmware</w:t>
+        <w:t>.10 (Version of 3byte firmware</w:t>
       </w:r>
       <w:r>
         <w:t>’</w:t>
@@ -56,7 +50,21 @@
         <w:rPr>
           <w:rFonts w:hint="eastAsia"/>
         </w:rPr>
-        <w:t>Release date:2019/3/19</w:t>
+        <w:t>Release date</w:t>
+      </w:r>
+      <w:proofErr w:type="gramStart"/>
+      <w:r>
+        <w:rPr>
+          <w:rFonts w:hint="eastAsia"/>
+        </w:rPr>
+        <w:t>:2019</w:t>
+      </w:r>
+      <w:proofErr w:type="gramEnd"/>
+      <w:r>
+        <w:rPr>
+          <w:rFonts w:hint="eastAsia"/>
+        </w:rPr>
+        <w:t>/3/19</w:t>
       </w:r>
     </w:p>
     <w:p>
@@ -68,11 +76,6 @@
       </w:r>
     </w:p>
     <w:p>
-      <w:pPr>
-        <w:rPr>
-          <w:rFonts w:hint="eastAsia"/>
-        </w:rPr>
-      </w:pPr>
       <w:r>
         <w:rPr>
           <w:rFonts w:hint="eastAsia"/>
@@ -80,10 +83,15 @@
         <w:t xml:space="preserve">1. </w:t>
       </w:r>
       <w:r>
-        <w:t>Refine the interacti</w:t>
-      </w:r>
-      <w:r>
-        <w:t>on between irq and system power</w:t>
+        <w:t xml:space="preserve">Refine the interaction between </w:t>
+      </w:r>
+      <w:proofErr w:type="spellStart"/>
+      <w:r>
+        <w:t>irq</w:t>
+      </w:r>
+      <w:proofErr w:type="spellEnd"/>
+      <w:r>
+        <w:t xml:space="preserve"> and system power</w:t>
       </w:r>
       <w:r>
         <w:rPr>
@@ -91,19 +99,11 @@
         </w:rPr>
         <w:t xml:space="preserve"> </w:t>
       </w:r>
-      <w:bookmarkStart w:id="0" w:name="_GoBack"/>
-      <w:bookmarkEnd w:id="0"/>
       <w:r>
         <w:t>management.</w:t>
       </w:r>
     </w:p>
-    <w:p>
-      <w:pPr>
-        <w:rPr>
-          <w:rFonts w:hint="eastAsia"/>
-        </w:rPr>
-      </w:pPr>
-    </w:p>
+    <w:p/>
     <w:p>
       <w:r>
         <w:rPr>
@@ -152,7 +152,21 @@
         <w:rPr>
           <w:rFonts w:hint="eastAsia"/>
         </w:rPr>
-        <w:t>Release date:2019/3/14</w:t>
+        <w:t>Release date</w:t>
+      </w:r>
+      <w:proofErr w:type="gramStart"/>
+      <w:r>
+        <w:rPr>
+          <w:rFonts w:hint="eastAsia"/>
+        </w:rPr>
+        <w:t>:2019</w:t>
+      </w:r>
+      <w:proofErr w:type="gramEnd"/>
+      <w:r>
+        <w:rPr>
+          <w:rFonts w:hint="eastAsia"/>
+        </w:rPr>
+        <w:t>/3/14</w:t>
       </w:r>
     </w:p>
     <w:p>
@@ -176,7 +190,29 @@
         <w:rPr>
           <w:rFonts w:hint="eastAsia"/>
         </w:rPr>
-        <w:t>Modify reset sequence due to old reset sequence keeps issue watchdog irq after doing reset</w:t>
+        <w:t>Modify reset sequence</w:t>
+      </w:r>
+      <w:bookmarkStart w:id="0" w:name="_GoBack"/>
+      <w:bookmarkEnd w:id="0"/>
+      <w:r>
+        <w:rPr>
+          <w:rFonts w:hint="eastAsia"/>
+        </w:rPr>
+        <w:t xml:space="preserve"> due to old reset sequence keeps issue watchdog </w:t>
+      </w:r>
+      <w:proofErr w:type="spellStart"/>
+      <w:r>
+        <w:rPr>
+          <w:rFonts w:hint="eastAsia"/>
+        </w:rPr>
+        <w:t>irq</w:t>
+      </w:r>
+      <w:proofErr w:type="spellEnd"/>
+      <w:r>
+        <w:rPr>
+          <w:rFonts w:hint="eastAsia"/>
+        </w:rPr>
+        <w:t xml:space="preserve"> after doing reset</w:t>
       </w:r>
       <w:r>
         <w:t>.</w:t>
@@ -212,7 +248,21 @@
         <w:rPr>
           <w:rFonts w:hint="eastAsia"/>
         </w:rPr>
-        <w:t>Release date:2019/3/11</w:t>
+        <w:t>Release date</w:t>
+      </w:r>
+      <w:proofErr w:type="gramStart"/>
+      <w:r>
+        <w:rPr>
+          <w:rFonts w:hint="eastAsia"/>
+        </w:rPr>
+        <w:t>:2019</w:t>
+      </w:r>
+      <w:proofErr w:type="gramEnd"/>
+      <w:r>
+        <w:rPr>
+          <w:rFonts w:hint="eastAsia"/>
+        </w:rPr>
+        <w:t>/3/11</w:t>
       </w:r>
     </w:p>
     <w:p>
@@ -224,14 +274,12 @@
       </w:r>
     </w:p>
     <w:p>
-      <w:pPr>
-        <w:pStyle w:val="a3"/>
-        <w:numPr>
-          <w:ilvl w:val="0"/>
-          <w:numId w:val="1"/>
-        </w:numPr>
-        <w:ind w:leftChars="0"/>
-      </w:pPr>
+      <w:r>
+        <w:rPr>
+          <w:rFonts w:hint="eastAsia"/>
+        </w:rPr>
+        <w:t xml:space="preserve">1. </w:t>
+      </w:r>
       <w:r>
         <w:rPr>
           <w:rFonts w:hint="eastAsia"/>
@@ -241,12 +289,14 @@
       <w:r>
         <w:t>“</w:t>
       </w:r>
+      <w:proofErr w:type="spellStart"/>
       <w:r>
         <w:rPr>
           <w:rFonts w:hint="eastAsia"/>
         </w:rPr>
         <w:t>Farfield</w:t>
       </w:r>
+      <w:proofErr w:type="spellEnd"/>
       <w:r>
         <w:t>”</w:t>
       </w:r>
@@ -254,21 +304,33 @@
         <w:rPr>
           <w:rFonts w:hint="eastAsia"/>
         </w:rPr>
-        <w:t xml:space="preserve"> hotword model into firmware</w:t>
+        <w:t xml:space="preserve"> </w:t>
+      </w:r>
+      <w:proofErr w:type="spellStart"/>
+      <w:r>
+        <w:rPr>
+          <w:rFonts w:hint="eastAsia"/>
+        </w:rPr>
+        <w:t>hotword</w:t>
+      </w:r>
+      <w:proofErr w:type="spellEnd"/>
+      <w:r>
+        <w:rPr>
+          <w:rFonts w:hint="eastAsia"/>
+        </w:rPr>
+        <w:t xml:space="preserve"> model into firmware</w:t>
       </w:r>
       <w:r>
         <w:t>.</w:t>
       </w:r>
     </w:p>
     <w:p>
-      <w:pPr>
-        <w:pStyle w:val="a3"/>
-        <w:numPr>
-          <w:ilvl w:val="0"/>
-          <w:numId w:val="1"/>
-        </w:numPr>
-        <w:ind w:leftChars="0"/>
-      </w:pPr>
+      <w:r>
+        <w:rPr>
+          <w:rFonts w:hint="eastAsia"/>
+        </w:rPr>
+        <w:t xml:space="preserve">2. </w:t>
+      </w:r>
       <w:r>
         <w:rPr>
           <w:rFonts w:hint="eastAsia"/>
@@ -294,32 +356,50 @@
       </w:r>
     </w:p>
     <w:p>
-      <w:pPr>
-        <w:pStyle w:val="a3"/>
-        <w:numPr>
-          <w:ilvl w:val="0"/>
-          <w:numId w:val="1"/>
-        </w:numPr>
-        <w:ind w:leftChars="0"/>
-      </w:pPr>
-      <w:r>
-        <w:t>Send an input event to user space when detect OKG.</w:t>
-      </w:r>
-    </w:p>
-    <w:p>
-      <w:pPr>
-        <w:pStyle w:val="a3"/>
-        <w:numPr>
-          <w:ilvl w:val="0"/>
-          <w:numId w:val="1"/>
-        </w:numPr>
-        <w:ind w:leftChars="0"/>
-      </w:pPr>
-      <w:r>
-        <w:rPr>
-          <w:rFonts w:hint="eastAsia"/>
-        </w:rPr>
-        <w:t xml:space="preserve">Fix kcontrol </w:t>
+      <w:r>
+        <w:rPr>
+          <w:rFonts w:hint="eastAsia"/>
+        </w:rPr>
+        <w:t xml:space="preserve">1.  </w:t>
+      </w:r>
+      <w:r>
+        <w:t xml:space="preserve">Send an input event to user space when </w:t>
+      </w:r>
+      <w:proofErr w:type="gramStart"/>
+      <w:r>
+        <w:t>detect</w:t>
+      </w:r>
+      <w:proofErr w:type="gramEnd"/>
+      <w:r>
+        <w:t xml:space="preserve"> OKG.</w:t>
+      </w:r>
+    </w:p>
+    <w:p>
+      <w:r>
+        <w:rPr>
+          <w:rFonts w:hint="eastAsia"/>
+        </w:rPr>
+        <w:t xml:space="preserve">2.  </w:t>
+      </w:r>
+      <w:r>
+        <w:rPr>
+          <w:rFonts w:hint="eastAsia"/>
+        </w:rPr>
+        <w:t xml:space="preserve">Fix </w:t>
+      </w:r>
+      <w:proofErr w:type="spellStart"/>
+      <w:r>
+        <w:rPr>
+          <w:rFonts w:hint="eastAsia"/>
+        </w:rPr>
+        <w:t>kcontrol</w:t>
+      </w:r>
+      <w:proofErr w:type="spellEnd"/>
+      <w:r>
+        <w:rPr>
+          <w:rFonts w:hint="eastAsia"/>
+        </w:rPr>
+        <w:t xml:space="preserve"> </w:t>
       </w:r>
       <w:r>
         <w:t>“</w:t>
@@ -367,7 +447,15 @@
         <w:ind w:leftChars="0"/>
       </w:pPr>
       <w:r>
-        <w:t>Add time stamp ioctl and feature for loading module dynamically.</w:t>
+        <w:t xml:space="preserve">Add time stamp </w:t>
+      </w:r>
+      <w:proofErr w:type="spellStart"/>
+      <w:r>
+        <w:t>ioctl</w:t>
+      </w:r>
+      <w:proofErr w:type="spellEnd"/>
+      <w:r>
+        <w:t xml:space="preserve"> and feature for loading module dynamically.</w:t>
       </w:r>
     </w:p>
     <w:p/>
@@ -394,12 +482,36 @@
     </w:p>
     <w:p>
       <w:r>
-        <w:t xml:space="preserve">2. Mute dmic while doing time sync. </w:t>
-      </w:r>
-    </w:p>
-    <w:p>
-      <w:r>
-        <w:t>3. Add variable is_spi_ready to check whether spi resume.</w:t>
+        <w:t xml:space="preserve">2. Mute </w:t>
+      </w:r>
+      <w:proofErr w:type="spellStart"/>
+      <w:r>
+        <w:t>dmic</w:t>
+      </w:r>
+      <w:proofErr w:type="spellEnd"/>
+      <w:r>
+        <w:t xml:space="preserve"> while doing time sync. </w:t>
+      </w:r>
+    </w:p>
+    <w:p>
+      <w:r>
+        <w:t xml:space="preserve">3. Add variable </w:t>
+      </w:r>
+      <w:proofErr w:type="spellStart"/>
+      <w:r>
+        <w:t>is_spi_ready</w:t>
+      </w:r>
+      <w:proofErr w:type="spellEnd"/>
+      <w:r>
+        <w:t xml:space="preserve"> to check whether </w:t>
+      </w:r>
+      <w:proofErr w:type="spellStart"/>
+      <w:r>
+        <w:t>spi</w:t>
+      </w:r>
+      <w:proofErr w:type="spellEnd"/>
+      <w:r>
+        <w:t xml:space="preserve"> resume.</w:t>
       </w:r>
     </w:p>
     <w:p/>
@@ -460,7 +572,23 @@
         <w:ind w:leftChars="0"/>
       </w:pPr>
       <w:r>
-        <w:t>Remain only one gpio for receiving IRQ instead of two gpio.</w:t>
+        <w:t xml:space="preserve">Remain only one </w:t>
+      </w:r>
+      <w:proofErr w:type="spellStart"/>
+      <w:r>
+        <w:t>gpio</w:t>
+      </w:r>
+      <w:proofErr w:type="spellEnd"/>
+      <w:r>
+        <w:t xml:space="preserve"> for receiving IRQ instead of two </w:t>
+      </w:r>
+      <w:proofErr w:type="spellStart"/>
+      <w:r>
+        <w:t>gpio</w:t>
+      </w:r>
+      <w:proofErr w:type="spellEnd"/>
+      <w:r>
+        <w:t>.</w:t>
       </w:r>
     </w:p>
     <w:p/>
@@ -490,7 +618,15 @@
         <w:ind w:leftChars="0"/>
       </w:pPr>
       <w:r>
-        <w:t>Add watchdog feature and dsp core reset control for watchdog self-test.</w:t>
+        <w:t xml:space="preserve">Add watchdog feature and </w:t>
+      </w:r>
+      <w:proofErr w:type="spellStart"/>
+      <w:r>
+        <w:t>dsp</w:t>
+      </w:r>
+      <w:proofErr w:type="spellEnd"/>
+      <w:r>
+        <w:t xml:space="preserve"> core reset control for watchdog self-test.</w:t>
       </w:r>
     </w:p>
     <w:p>
@@ -503,7 +639,23 @@
         <w:ind w:leftChars="0"/>
       </w:pPr>
       <w:r>
-        <w:t>Add dsp idle mode control and soc time sync control.</w:t>
+        <w:t xml:space="preserve">Add </w:t>
+      </w:r>
+      <w:proofErr w:type="spellStart"/>
+      <w:r>
+        <w:t>dsp</w:t>
+      </w:r>
+      <w:proofErr w:type="spellEnd"/>
+      <w:r>
+        <w:t xml:space="preserve"> idle mode control and </w:t>
+      </w:r>
+      <w:proofErr w:type="spellStart"/>
+      <w:r>
+        <w:t>soc</w:t>
+      </w:r>
+      <w:proofErr w:type="spellEnd"/>
+      <w:r>
+        <w:t xml:space="preserve"> time sync control.</w:t>
       </w:r>
     </w:p>
     <w:p/>

</xml_diff>

<commit_message>
Improve queue time for copy work scheduling.
</commit_message>
<xml_diff>
--- a/ReleaseNote_RT5514.docx
+++ b/ReleaseNote_RT5514.docx
@@ -2,6 +2,157 @@
 <file path=word/document.xml><?xml version="1.0" encoding="utf-8"?>
 <w:document xmlns:wpc="http://schemas.microsoft.com/office/word/2010/wordprocessingCanvas" xmlns:mc="http://schemas.openxmlformats.org/markup-compatibility/2006" xmlns:o="urn:schemas-microsoft-com:office:office" xmlns:r="http://schemas.openxmlformats.org/officeDocument/2006/relationships" xmlns:m="http://schemas.openxmlformats.org/officeDocument/2006/math" xmlns:v="urn:schemas-microsoft-com:vml" xmlns:wp14="http://schemas.microsoft.com/office/word/2010/wordprocessingDrawing" xmlns:wp="http://schemas.openxmlformats.org/drawingml/2006/wordprocessingDrawing" xmlns:w10="urn:schemas-microsoft-com:office:word" xmlns:w="http://schemas.openxmlformats.org/wordprocessingml/2006/main" xmlns:w14="http://schemas.microsoft.com/office/word/2010/wordml" xmlns:wpg="http://schemas.microsoft.com/office/word/2010/wordprocessingGroup" xmlns:wpi="http://schemas.microsoft.com/office/word/2010/wordprocessingInk" xmlns:wne="http://schemas.microsoft.com/office/word/2006/wordml" xmlns:wps="http://schemas.microsoft.com/office/word/2010/wordprocessingShape" mc:Ignorable="w14 wp14">
   <w:body>
+    <w:p>
+      <w:r>
+        <w:rPr>
+          <w:rFonts w:hint="eastAsia"/>
+        </w:rPr>
+        <w:t>Version: 0.</w:t>
+      </w:r>
+      <w:r>
+        <w:rPr>
+          <w:rFonts w:hint="eastAsia"/>
+          <w:color w:val="FF0000"/>
+        </w:rPr>
+        <w:t>1</w:t>
+      </w:r>
+      <w:r>
+        <w:rPr>
+          <w:rFonts w:hint="eastAsia"/>
+        </w:rPr>
+        <w:t>.11</w:t>
+      </w:r>
+      <w:r>
+        <w:rPr>
+          <w:rFonts w:hint="eastAsia"/>
+        </w:rPr>
+        <w:t xml:space="preserve"> (Version of 3byte firmware</w:t>
+      </w:r>
+      <w:r>
+        <w:t>’</w:t>
+      </w:r>
+      <w:r>
+        <w:rPr>
+          <w:rFonts w:hint="eastAsia"/>
+        </w:rPr>
+        <w:t>s driver is with 0.</w:t>
+      </w:r>
+      <w:r>
+        <w:rPr>
+          <w:rFonts w:hint="eastAsia"/>
+          <w:color w:val="FF0000"/>
+        </w:rPr>
+        <w:t>1.</w:t>
+      </w:r>
+      <w:r>
+        <w:rPr>
+          <w:rFonts w:hint="eastAsia"/>
+        </w:rPr>
+        <w:t>X)</w:t>
+      </w:r>
+    </w:p>
+    <w:p>
+      <w:r>
+        <w:rPr>
+          <w:rFonts w:hint="eastAsia"/>
+        </w:rPr>
+        <w:t>Release date</w:t>
+      </w:r>
+      <w:proofErr w:type="gramStart"/>
+      <w:r>
+        <w:rPr>
+          <w:rFonts w:hint="eastAsia"/>
+        </w:rPr>
+        <w:t>:2019</w:t>
+      </w:r>
+      <w:proofErr w:type="gramEnd"/>
+      <w:r>
+        <w:rPr>
+          <w:rFonts w:hint="eastAsia"/>
+        </w:rPr>
+        <w:t>/3/21</w:t>
+      </w:r>
+    </w:p>
+    <w:p>
+      <w:r>
+        <w:rPr>
+          <w:rFonts w:hint="eastAsia"/>
+        </w:rPr>
+        <w:t>Change:</w:t>
+      </w:r>
+    </w:p>
+    <w:p>
+      <w:pPr>
+        <w:tabs>
+          <w:tab w:val="left" w:pos="720"/>
+        </w:tabs>
+        <w:rPr>
+          <w:rFonts w:hint="eastAsia"/>
+        </w:rPr>
+      </w:pPr>
+      <w:r>
+        <w:rPr>
+          <w:rFonts w:hint="eastAsia"/>
+        </w:rPr>
+        <w:t xml:space="preserve">1. </w:t>
+      </w:r>
+      <w:r>
+        <w:t xml:space="preserve">Burst copy the whole DSP </w:t>
+      </w:r>
+      <w:proofErr w:type="gramStart"/>
+      <w:r>
+        <w:t>b</w:t>
+      </w:r>
+      <w:r>
+        <w:t>uffer(</w:t>
+      </w:r>
+      <w:proofErr w:type="gramEnd"/>
+      <w:r>
+        <w:t>now is 245760B) at first.</w:t>
+      </w:r>
+      <w:r>
+        <w:rPr>
+          <w:rFonts w:hint="eastAsia"/>
+        </w:rPr>
+        <w:t xml:space="preserve"> </w:t>
+      </w:r>
+      <w:r>
+        <w:t xml:space="preserve">Dynamically adjust the delay </w:t>
+      </w:r>
+      <w:r>
+        <w:t>for the next copy work based on</w:t>
+      </w:r>
+      <w:r>
+        <w:rPr>
+          <w:rFonts w:hint="eastAsia"/>
+        </w:rPr>
+        <w:t xml:space="preserve"> </w:t>
+      </w:r>
+      <w:r>
+        <w:t>how long the data from DS</w:t>
+      </w:r>
+      <w:r>
+        <w:t>P buffer can fill up the period</w:t>
+      </w:r>
+      <w:r>
+        <w:rPr>
+          <w:rFonts w:hint="eastAsia"/>
+        </w:rPr>
+        <w:t xml:space="preserve"> </w:t>
+      </w:r>
+      <w:r>
+        <w:t>buffer take.</w:t>
+      </w:r>
+      <w:bookmarkStart w:id="0" w:name="_GoBack"/>
+      <w:bookmarkEnd w:id="0"/>
+    </w:p>
+    <w:p>
+      <w:pPr>
+        <w:rPr>
+          <w:rFonts w:hint="eastAsia"/>
+        </w:rPr>
+      </w:pPr>
+    </w:p>
     <w:p>
       <w:r>
         <w:rPr>
@@ -190,15 +341,7 @@
         <w:rPr>
           <w:rFonts w:hint="eastAsia"/>
         </w:rPr>
-        <w:t>Modify reset sequence</w:t>
-      </w:r>
-      <w:bookmarkStart w:id="0" w:name="_GoBack"/>
-      <w:bookmarkEnd w:id="0"/>
-      <w:r>
-        <w:rPr>
-          <w:rFonts w:hint="eastAsia"/>
-        </w:rPr>
-        <w:t xml:space="preserve"> due to old reset sequence keeps issue watchdog </w:t>
+        <w:t xml:space="preserve">Modify reset sequence due to old reset sequence keeps issue watchdog </w:t>
       </w:r>
       <w:proofErr w:type="spellStart"/>
       <w:r>
@@ -482,6 +625,7 @@
     </w:p>
     <w:p>
       <w:r>
+        <w:lastRenderedPageBreak/>
         <w:t xml:space="preserve">2. Mute </w:t>
       </w:r>
       <w:proofErr w:type="spellStart"/>
@@ -550,7 +694,6 @@
         <w:rPr>
           <w:rFonts w:hint="eastAsia"/>
         </w:rPr>
-        <w:lastRenderedPageBreak/>
         <w:t>Version: 0.0.3</w:t>
       </w:r>
     </w:p>
@@ -696,6 +839,44 @@
     </w:sectPr>
   </w:body>
 </w:document>
+</file>
+
+<file path=word/endnotes.xml><?xml version="1.0" encoding="utf-8"?>
+<w:endnotes xmlns:wpc="http://schemas.microsoft.com/office/word/2010/wordprocessingCanvas" xmlns:mc="http://schemas.openxmlformats.org/markup-compatibility/2006" xmlns:o="urn:schemas-microsoft-com:office:office" xmlns:r="http://schemas.openxmlformats.org/officeDocument/2006/relationships" xmlns:m="http://schemas.openxmlformats.org/officeDocument/2006/math" xmlns:v="urn:schemas-microsoft-com:vml" xmlns:wp14="http://schemas.microsoft.com/office/word/2010/wordprocessingDrawing" xmlns:wp="http://schemas.openxmlformats.org/drawingml/2006/wordprocessingDrawing" xmlns:w10="urn:schemas-microsoft-com:office:word" xmlns:w="http://schemas.openxmlformats.org/wordprocessingml/2006/main" xmlns:w14="http://schemas.microsoft.com/office/word/2010/wordml" xmlns:wpg="http://schemas.microsoft.com/office/word/2010/wordprocessingGroup" xmlns:wpi="http://schemas.microsoft.com/office/word/2010/wordprocessingInk" xmlns:wne="http://schemas.microsoft.com/office/word/2006/wordml" xmlns:wps="http://schemas.microsoft.com/office/word/2010/wordprocessingShape" mc:Ignorable="w14 wp14">
+  <w:endnote w:type="separator" w:id="-1">
+    <w:p>
+      <w:r>
+        <w:separator/>
+      </w:r>
+    </w:p>
+  </w:endnote>
+  <w:endnote w:type="continuationSeparator" w:id="0">
+    <w:p>
+      <w:r>
+        <w:continuationSeparator/>
+      </w:r>
+    </w:p>
+  </w:endnote>
+</w:endnotes>
+</file>
+
+<file path=word/footnotes.xml><?xml version="1.0" encoding="utf-8"?>
+<w:footnotes xmlns:wpc="http://schemas.microsoft.com/office/word/2010/wordprocessingCanvas" xmlns:mc="http://schemas.openxmlformats.org/markup-compatibility/2006" xmlns:o="urn:schemas-microsoft-com:office:office" xmlns:r="http://schemas.openxmlformats.org/officeDocument/2006/relationships" xmlns:m="http://schemas.openxmlformats.org/officeDocument/2006/math" xmlns:v="urn:schemas-microsoft-com:vml" xmlns:wp14="http://schemas.microsoft.com/office/word/2010/wordprocessingDrawing" xmlns:wp="http://schemas.openxmlformats.org/drawingml/2006/wordprocessingDrawing" xmlns:w10="urn:schemas-microsoft-com:office:word" xmlns:w="http://schemas.openxmlformats.org/wordprocessingml/2006/main" xmlns:w14="http://schemas.microsoft.com/office/word/2010/wordml" xmlns:wpg="http://schemas.microsoft.com/office/word/2010/wordprocessingGroup" xmlns:wpi="http://schemas.microsoft.com/office/word/2010/wordprocessingInk" xmlns:wne="http://schemas.microsoft.com/office/word/2006/wordml" xmlns:wps="http://schemas.microsoft.com/office/word/2010/wordprocessingShape" mc:Ignorable="w14 wp14">
+  <w:footnote w:type="separator" w:id="-1">
+    <w:p>
+      <w:r>
+        <w:separator/>
+      </w:r>
+    </w:p>
+  </w:footnote>
+  <w:footnote w:type="continuationSeparator" w:id="0">
+    <w:p>
+      <w:r>
+        <w:continuationSeparator/>
+      </w:r>
+    </w:p>
+  </w:footnote>
+</w:footnotes>
 </file>
 
 <file path=word/numbering.xml><?xml version="1.0" encoding="utf-8"?>
@@ -1728,6 +1909,66 @@
       <w:ind w:leftChars="200" w:left="480"/>
     </w:pPr>
   </w:style>
+  <w:style w:type="paragraph" w:styleId="a4">
+    <w:name w:val="header"/>
+    <w:basedOn w:val="a"/>
+    <w:link w:val="a5"/>
+    <w:uiPriority w:val="99"/>
+    <w:unhideWhenUsed/>
+    <w:rsid w:val="003E1BB0"/>
+    <w:pPr>
+      <w:tabs>
+        <w:tab w:val="center" w:pos="4153"/>
+        <w:tab w:val="right" w:pos="8306"/>
+      </w:tabs>
+      <w:snapToGrid w:val="0"/>
+    </w:pPr>
+    <w:rPr>
+      <w:sz w:val="20"/>
+      <w:szCs w:val="20"/>
+    </w:rPr>
+  </w:style>
+  <w:style w:type="character" w:customStyle="1" w:styleId="a5">
+    <w:name w:val="頁首 字元"/>
+    <w:basedOn w:val="a0"/>
+    <w:link w:val="a4"/>
+    <w:uiPriority w:val="99"/>
+    <w:rsid w:val="003E1BB0"/>
+    <w:rPr>
+      <w:sz w:val="20"/>
+      <w:szCs w:val="20"/>
+    </w:rPr>
+  </w:style>
+  <w:style w:type="paragraph" w:styleId="a6">
+    <w:name w:val="footer"/>
+    <w:basedOn w:val="a"/>
+    <w:link w:val="a7"/>
+    <w:uiPriority w:val="99"/>
+    <w:unhideWhenUsed/>
+    <w:rsid w:val="003E1BB0"/>
+    <w:pPr>
+      <w:tabs>
+        <w:tab w:val="center" w:pos="4153"/>
+        <w:tab w:val="right" w:pos="8306"/>
+      </w:tabs>
+      <w:snapToGrid w:val="0"/>
+    </w:pPr>
+    <w:rPr>
+      <w:sz w:val="20"/>
+      <w:szCs w:val="20"/>
+    </w:rPr>
+  </w:style>
+  <w:style w:type="character" w:customStyle="1" w:styleId="a7">
+    <w:name w:val="頁尾 字元"/>
+    <w:basedOn w:val="a0"/>
+    <w:link w:val="a6"/>
+    <w:uiPriority w:val="99"/>
+    <w:rsid w:val="003E1BB0"/>
+    <w:rPr>
+      <w:sz w:val="20"/>
+      <w:szCs w:val="20"/>
+    </w:rPr>
+  </w:style>
 </w:styles>
 </file>
 
@@ -1927,6 +2168,66 @@
     <w:pPr>
       <w:ind w:leftChars="200" w:left="480"/>
     </w:pPr>
+  </w:style>
+  <w:style w:type="paragraph" w:styleId="a4">
+    <w:name w:val="header"/>
+    <w:basedOn w:val="a"/>
+    <w:link w:val="a5"/>
+    <w:uiPriority w:val="99"/>
+    <w:unhideWhenUsed/>
+    <w:rsid w:val="003E1BB0"/>
+    <w:pPr>
+      <w:tabs>
+        <w:tab w:val="center" w:pos="4153"/>
+        <w:tab w:val="right" w:pos="8306"/>
+      </w:tabs>
+      <w:snapToGrid w:val="0"/>
+    </w:pPr>
+    <w:rPr>
+      <w:sz w:val="20"/>
+      <w:szCs w:val="20"/>
+    </w:rPr>
+  </w:style>
+  <w:style w:type="character" w:customStyle="1" w:styleId="a5">
+    <w:name w:val="頁首 字元"/>
+    <w:basedOn w:val="a0"/>
+    <w:link w:val="a4"/>
+    <w:uiPriority w:val="99"/>
+    <w:rsid w:val="003E1BB0"/>
+    <w:rPr>
+      <w:sz w:val="20"/>
+      <w:szCs w:val="20"/>
+    </w:rPr>
+  </w:style>
+  <w:style w:type="paragraph" w:styleId="a6">
+    <w:name w:val="footer"/>
+    <w:basedOn w:val="a"/>
+    <w:link w:val="a7"/>
+    <w:uiPriority w:val="99"/>
+    <w:unhideWhenUsed/>
+    <w:rsid w:val="003E1BB0"/>
+    <w:pPr>
+      <w:tabs>
+        <w:tab w:val="center" w:pos="4153"/>
+        <w:tab w:val="right" w:pos="8306"/>
+      </w:tabs>
+      <w:snapToGrid w:val="0"/>
+    </w:pPr>
+    <w:rPr>
+      <w:sz w:val="20"/>
+      <w:szCs w:val="20"/>
+    </w:rPr>
+  </w:style>
+  <w:style w:type="character" w:customStyle="1" w:styleId="a7">
+    <w:name w:val="頁尾 字元"/>
+    <w:basedOn w:val="a0"/>
+    <w:link w:val="a6"/>
+    <w:uiPriority w:val="99"/>
+    <w:rsid w:val="003E1BB0"/>
+    <w:rPr>
+      <w:sz w:val="20"/>
+      <w:szCs w:val="20"/>
+    </w:rPr>
   </w:style>
 </w:styles>
 </file>

</xml_diff>

<commit_message>
Add boost control for both hw and sw path.
</commit_message>
<xml_diff>
--- a/ReleaseNote_RT5514.docx
+++ b/ReleaseNote_RT5514.docx
@@ -20,43 +20,7 @@
         <w:rPr>
           <w:rFonts w:hint="eastAsia"/>
         </w:rPr>
-        <w:t>.12</w:t>
-      </w:r>
-      <w:r>
-        <w:rPr>
-          <w:rFonts w:hint="eastAsia"/>
-        </w:rPr>
-        <w:t xml:space="preserve"> (Version of 3byte firmware</w:t>
-      </w:r>
-      <w:r>
-        <w:t>’</w:t>
-      </w:r>
-      <w:r>
-        <w:rPr>
-          <w:rFonts w:hint="eastAsia"/>
-        </w:rPr>
-        <w:t>s driver is with 0.</w:t>
-      </w:r>
-      <w:r>
-        <w:rPr>
-          <w:rFonts w:hint="eastAsia"/>
-          <w:color w:val="FF0000"/>
-        </w:rPr>
-        <w:t>1.</w:t>
-      </w:r>
-      <w:r>
-        <w:rPr>
-          <w:rFonts w:hint="eastAsia"/>
-        </w:rPr>
-        <w:t>X)</w:t>
-      </w:r>
-    </w:p>
-    <w:p>
-      <w:r>
-        <w:rPr>
-          <w:rFonts w:hint="eastAsia"/>
-        </w:rPr>
-        <w:t>Release date:2019/4/26</w:t>
+        <w:t>.13</w:t>
       </w:r>
       <w:bookmarkStart w:id="0" w:name="_GoBack"/>
       <w:bookmarkEnd w:id="0"/>
@@ -66,6 +30,28 @@
         <w:rPr>
           <w:rFonts w:hint="eastAsia"/>
         </w:rPr>
+        <w:t>Release date</w:t>
+      </w:r>
+      <w:proofErr w:type="gramStart"/>
+      <w:r>
+        <w:rPr>
+          <w:rFonts w:hint="eastAsia"/>
+        </w:rPr>
+        <w:t>:2019</w:t>
+      </w:r>
+      <w:proofErr w:type="gramEnd"/>
+      <w:r>
+        <w:rPr>
+          <w:rFonts w:hint="eastAsia"/>
+        </w:rPr>
+        <w:t>/5/23</w:t>
+      </w:r>
+    </w:p>
+    <w:p>
+      <w:r>
+        <w:rPr>
+          <w:rFonts w:hint="eastAsia"/>
+        </w:rPr>
         <w:t>Change:</w:t>
       </w:r>
     </w:p>
@@ -79,7 +65,28 @@
         <w:rPr>
           <w:rFonts w:hint="eastAsia"/>
         </w:rPr>
-        <w:t>1. Disable hotword detection during recording.</w:t>
+        <w:t xml:space="preserve">1. </w:t>
+      </w:r>
+      <w:r>
+        <w:t xml:space="preserve">Add boost control for both </w:t>
+      </w:r>
+      <w:proofErr w:type="spellStart"/>
+      <w:proofErr w:type="gramStart"/>
+      <w:r>
+        <w:t>hw</w:t>
+      </w:r>
+      <w:proofErr w:type="spellEnd"/>
+      <w:proofErr w:type="gramEnd"/>
+      <w:r>
+        <w:t xml:space="preserve"> and </w:t>
+      </w:r>
+      <w:proofErr w:type="spellStart"/>
+      <w:r>
+        <w:t>sw</w:t>
+      </w:r>
+      <w:proofErr w:type="spellEnd"/>
+      <w:r>
+        <w:t xml:space="preserve"> path.</w:t>
       </w:r>
     </w:p>
     <w:p>
@@ -107,6 +114,102 @@
         <w:rPr>
           <w:rFonts w:hint="eastAsia"/>
         </w:rPr>
+        <w:t>.12 (Version of 3byte firmware</w:t>
+      </w:r>
+      <w:r>
+        <w:t>’</w:t>
+      </w:r>
+      <w:r>
+        <w:rPr>
+          <w:rFonts w:hint="eastAsia"/>
+        </w:rPr>
+        <w:t>s driver is with 0.</w:t>
+      </w:r>
+      <w:r>
+        <w:rPr>
+          <w:rFonts w:hint="eastAsia"/>
+          <w:color w:val="FF0000"/>
+        </w:rPr>
+        <w:t>1.</w:t>
+      </w:r>
+      <w:r>
+        <w:rPr>
+          <w:rFonts w:hint="eastAsia"/>
+        </w:rPr>
+        <w:t>X)</w:t>
+      </w:r>
+    </w:p>
+    <w:p>
+      <w:r>
+        <w:rPr>
+          <w:rFonts w:hint="eastAsia"/>
+        </w:rPr>
+        <w:t>Release date</w:t>
+      </w:r>
+      <w:proofErr w:type="gramStart"/>
+      <w:r>
+        <w:rPr>
+          <w:rFonts w:hint="eastAsia"/>
+        </w:rPr>
+        <w:t>:2019</w:t>
+      </w:r>
+      <w:proofErr w:type="gramEnd"/>
+      <w:r>
+        <w:rPr>
+          <w:rFonts w:hint="eastAsia"/>
+        </w:rPr>
+        <w:t>/4/26</w:t>
+      </w:r>
+    </w:p>
+    <w:p>
+      <w:r>
+        <w:rPr>
+          <w:rFonts w:hint="eastAsia"/>
+        </w:rPr>
+        <w:t>Change:</w:t>
+      </w:r>
+    </w:p>
+    <w:p>
+      <w:r>
+        <w:rPr>
+          <w:rFonts w:hint="eastAsia"/>
+        </w:rPr>
+        <w:t xml:space="preserve">1. Disable </w:t>
+      </w:r>
+      <w:proofErr w:type="spellStart"/>
+      <w:r>
+        <w:rPr>
+          <w:rFonts w:hint="eastAsia"/>
+        </w:rPr>
+        <w:t>hotword</w:t>
+      </w:r>
+      <w:proofErr w:type="spellEnd"/>
+      <w:r>
+        <w:rPr>
+          <w:rFonts w:hint="eastAsia"/>
+        </w:rPr>
+        <w:t xml:space="preserve"> detection during recording.</w:t>
+      </w:r>
+    </w:p>
+    <w:p/>
+    <w:p>
+      <w:r>
+        <w:rPr>
+          <w:rFonts w:hint="eastAsia"/>
+        </w:rPr>
+        <w:t>Version: 0.</w:t>
+      </w:r>
+      <w:r>
+        <w:rPr>
+          <w:rFonts w:hint="eastAsia"/>
+          <w:color w:val="FF0000"/>
+        </w:rPr>
+        <w:t>1</w:t>
+      </w:r>
+      <w:r>
+        <w:rPr>
+          <w:rFonts w:hint="eastAsia"/>
+        </w:rPr>
         <w:t>.11 (Version of 3byte firmware</w:t>
       </w:r>
       <w:r>
@@ -137,7 +240,21 @@
         <w:rPr>
           <w:rFonts w:hint="eastAsia"/>
         </w:rPr>
-        <w:t>Release date:2019/3/21</w:t>
+        <w:t>Release date</w:t>
+      </w:r>
+      <w:proofErr w:type="gramStart"/>
+      <w:r>
+        <w:rPr>
+          <w:rFonts w:hint="eastAsia"/>
+        </w:rPr>
+        <w:t>:2019</w:t>
+      </w:r>
+      <w:proofErr w:type="gramEnd"/>
+      <w:r>
+        <w:rPr>
+          <w:rFonts w:hint="eastAsia"/>
+        </w:rPr>
+        <w:t>/3/21</w:t>
       </w:r>
     </w:p>
     <w:p>
@@ -161,7 +278,15 @@
         <w:t xml:space="preserve">1. </w:t>
       </w:r>
       <w:r>
-        <w:t>Burst copy the whole DSP buffer(now is 245760B) at first.</w:t>
+        <w:t xml:space="preserve">Burst copy the whole DSP </w:t>
+      </w:r>
+      <w:proofErr w:type="gramStart"/>
+      <w:r>
+        <w:t>buffer(</w:t>
+      </w:r>
+      <w:proofErr w:type="gramEnd"/>
+      <w:r>
+        <w:t>now is 245760B) at first.</w:t>
       </w:r>
       <w:r>
         <w:rPr>
@@ -240,7 +365,21 @@
         <w:rPr>
           <w:rFonts w:hint="eastAsia"/>
         </w:rPr>
-        <w:t>Release date:2019/3/19</w:t>
+        <w:t>Release date</w:t>
+      </w:r>
+      <w:proofErr w:type="gramStart"/>
+      <w:r>
+        <w:rPr>
+          <w:rFonts w:hint="eastAsia"/>
+        </w:rPr>
+        <w:t>:2019</w:t>
+      </w:r>
+      <w:proofErr w:type="gramEnd"/>
+      <w:r>
+        <w:rPr>
+          <w:rFonts w:hint="eastAsia"/>
+        </w:rPr>
+        <w:t>/3/19</w:t>
       </w:r>
     </w:p>
     <w:p>
@@ -259,7 +398,15 @@
         <w:t xml:space="preserve">1. </w:t>
       </w:r>
       <w:r>
-        <w:t>Refine the interaction between irq and system power</w:t>
+        <w:t xml:space="preserve">Refine the interaction between </w:t>
+      </w:r>
+      <w:proofErr w:type="spellStart"/>
+      <w:r>
+        <w:t>irq</w:t>
+      </w:r>
+      <w:proofErr w:type="spellEnd"/>
+      <w:r>
+        <w:t xml:space="preserve"> and system power</w:t>
       </w:r>
       <w:r>
         <w:rPr>
@@ -320,7 +467,21 @@
         <w:rPr>
           <w:rFonts w:hint="eastAsia"/>
         </w:rPr>
-        <w:t>Release date:2019/3/14</w:t>
+        <w:t>Release date</w:t>
+      </w:r>
+      <w:proofErr w:type="gramStart"/>
+      <w:r>
+        <w:rPr>
+          <w:rFonts w:hint="eastAsia"/>
+        </w:rPr>
+        <w:t>:2019</w:t>
+      </w:r>
+      <w:proofErr w:type="gramEnd"/>
+      <w:r>
+        <w:rPr>
+          <w:rFonts w:hint="eastAsia"/>
+        </w:rPr>
+        <w:t>/3/14</w:t>
       </w:r>
     </w:p>
     <w:p>
@@ -344,7 +505,21 @@
         <w:rPr>
           <w:rFonts w:hint="eastAsia"/>
         </w:rPr>
-        <w:t>Modify reset sequence due to old reset sequence keeps issue watchdog irq after doing reset</w:t>
+        <w:t xml:space="preserve">Modify reset sequence due to old reset sequence keeps issue watchdog </w:t>
+      </w:r>
+      <w:proofErr w:type="spellStart"/>
+      <w:r>
+        <w:rPr>
+          <w:rFonts w:hint="eastAsia"/>
+        </w:rPr>
+        <w:t>irq</w:t>
+      </w:r>
+      <w:proofErr w:type="spellEnd"/>
+      <w:r>
+        <w:rPr>
+          <w:rFonts w:hint="eastAsia"/>
+        </w:rPr>
+        <w:t xml:space="preserve"> after doing reset</w:t>
       </w:r>
       <w:r>
         <w:t>.</w:t>
@@ -380,7 +555,21 @@
         <w:rPr>
           <w:rFonts w:hint="eastAsia"/>
         </w:rPr>
-        <w:t>Release date:2019/3/11</w:t>
+        <w:t>Release date</w:t>
+      </w:r>
+      <w:proofErr w:type="gramStart"/>
+      <w:r>
+        <w:rPr>
+          <w:rFonts w:hint="eastAsia"/>
+        </w:rPr>
+        <w:t>:2019</w:t>
+      </w:r>
+      <w:proofErr w:type="gramEnd"/>
+      <w:r>
+        <w:rPr>
+          <w:rFonts w:hint="eastAsia"/>
+        </w:rPr>
+        <w:t>/3/11</w:t>
       </w:r>
     </w:p>
     <w:p>
@@ -407,12 +596,14 @@
       <w:r>
         <w:t>“</w:t>
       </w:r>
+      <w:proofErr w:type="spellStart"/>
       <w:r>
         <w:rPr>
           <w:rFonts w:hint="eastAsia"/>
         </w:rPr>
         <w:t>Farfield</w:t>
       </w:r>
+      <w:proofErr w:type="spellEnd"/>
       <w:r>
         <w:t>”</w:t>
       </w:r>
@@ -420,7 +611,21 @@
         <w:rPr>
           <w:rFonts w:hint="eastAsia"/>
         </w:rPr>
-        <w:t xml:space="preserve"> hotword model into firmware</w:t>
+        <w:t xml:space="preserve"> </w:t>
+      </w:r>
+      <w:proofErr w:type="spellStart"/>
+      <w:r>
+        <w:rPr>
+          <w:rFonts w:hint="eastAsia"/>
+        </w:rPr>
+        <w:t>hotword</w:t>
+      </w:r>
+      <w:proofErr w:type="spellEnd"/>
+      <w:r>
+        <w:rPr>
+          <w:rFonts w:hint="eastAsia"/>
+        </w:rPr>
+        <w:t xml:space="preserve"> model into firmware</w:t>
       </w:r>
       <w:r>
         <w:t>.</w:t>
@@ -462,10 +667,19 @@
         <w:rPr>
           <w:rFonts w:hint="eastAsia"/>
         </w:rPr>
+        <w:lastRenderedPageBreak/>
         <w:t xml:space="preserve">1.  </w:t>
       </w:r>
       <w:r>
-        <w:t>Send an input event to user space when detect OKG.</w:t>
+        <w:t xml:space="preserve">Send an input event to user space when </w:t>
+      </w:r>
+      <w:proofErr w:type="gramStart"/>
+      <w:r>
+        <w:t>detect</w:t>
+      </w:r>
+      <w:proofErr w:type="gramEnd"/>
+      <w:r>
+        <w:t xml:space="preserve"> OKG.</w:t>
       </w:r>
     </w:p>
     <w:p>
@@ -479,7 +693,21 @@
         <w:rPr>
           <w:rFonts w:hint="eastAsia"/>
         </w:rPr>
-        <w:t xml:space="preserve">Fix kcontrol </w:t>
+        <w:t xml:space="preserve">Fix </w:t>
+      </w:r>
+      <w:proofErr w:type="spellStart"/>
+      <w:r>
+        <w:rPr>
+          <w:rFonts w:hint="eastAsia"/>
+        </w:rPr>
+        <w:t>kcontrol</w:t>
+      </w:r>
+      <w:proofErr w:type="spellEnd"/>
+      <w:r>
+        <w:rPr>
+          <w:rFonts w:hint="eastAsia"/>
+        </w:rPr>
+        <w:t xml:space="preserve"> </w:t>
       </w:r>
       <w:r>
         <w:t>“</w:t>
@@ -527,8 +755,15 @@
         <w:ind w:leftChars="0"/>
       </w:pPr>
       <w:r>
-        <w:lastRenderedPageBreak/>
-        <w:t>Add time stamp ioctl and feature for loading module dynamically.</w:t>
+        <w:t xml:space="preserve">Add time stamp </w:t>
+      </w:r>
+      <w:proofErr w:type="spellStart"/>
+      <w:r>
+        <w:t>ioctl</w:t>
+      </w:r>
+      <w:proofErr w:type="spellEnd"/>
+      <w:r>
+        <w:t xml:space="preserve"> and feature for loading module dynamically.</w:t>
       </w:r>
     </w:p>
     <w:p/>
@@ -555,12 +790,36 @@
     </w:p>
     <w:p>
       <w:r>
-        <w:t xml:space="preserve">2. Mute dmic while doing time sync. </w:t>
-      </w:r>
-    </w:p>
-    <w:p>
-      <w:r>
-        <w:t>3. Add variable is_spi_ready to check whether spi resume.</w:t>
+        <w:t xml:space="preserve">2. Mute </w:t>
+      </w:r>
+      <w:proofErr w:type="spellStart"/>
+      <w:r>
+        <w:t>dmic</w:t>
+      </w:r>
+      <w:proofErr w:type="spellEnd"/>
+      <w:r>
+        <w:t xml:space="preserve"> while doing time sync. </w:t>
+      </w:r>
+    </w:p>
+    <w:p>
+      <w:r>
+        <w:t xml:space="preserve">3. Add variable </w:t>
+      </w:r>
+      <w:proofErr w:type="spellStart"/>
+      <w:r>
+        <w:t>is_spi_ready</w:t>
+      </w:r>
+      <w:proofErr w:type="spellEnd"/>
+      <w:r>
+        <w:t xml:space="preserve"> to check whether </w:t>
+      </w:r>
+      <w:proofErr w:type="spellStart"/>
+      <w:r>
+        <w:t>spi</w:t>
+      </w:r>
+      <w:proofErr w:type="spellEnd"/>
+      <w:r>
+        <w:t xml:space="preserve"> resume.</w:t>
       </w:r>
     </w:p>
     <w:p/>
@@ -620,7 +879,23 @@
         <w:ind w:leftChars="0"/>
       </w:pPr>
       <w:r>
-        <w:t>Remain only one gpio for receiving IRQ instead of two gpio.</w:t>
+        <w:t xml:space="preserve">Remain only one </w:t>
+      </w:r>
+      <w:proofErr w:type="spellStart"/>
+      <w:r>
+        <w:t>gpio</w:t>
+      </w:r>
+      <w:proofErr w:type="spellEnd"/>
+      <w:r>
+        <w:t xml:space="preserve"> for receiving IRQ instead of two </w:t>
+      </w:r>
+      <w:proofErr w:type="spellStart"/>
+      <w:r>
+        <w:t>gpio</w:t>
+      </w:r>
+      <w:proofErr w:type="spellEnd"/>
+      <w:r>
+        <w:t>.</w:t>
       </w:r>
     </w:p>
     <w:p/>
@@ -650,7 +925,15 @@
         <w:ind w:leftChars="0"/>
       </w:pPr>
       <w:r>
-        <w:t>Add watchdog feature and dsp core reset control for watchdog self-test.</w:t>
+        <w:t xml:space="preserve">Add watchdog feature and </w:t>
+      </w:r>
+      <w:proofErr w:type="spellStart"/>
+      <w:r>
+        <w:t>dsp</w:t>
+      </w:r>
+      <w:proofErr w:type="spellEnd"/>
+      <w:r>
+        <w:t xml:space="preserve"> core reset control for watchdog self-test.</w:t>
       </w:r>
     </w:p>
     <w:p>
@@ -663,7 +946,23 @@
         <w:ind w:leftChars="0"/>
       </w:pPr>
       <w:r>
-        <w:t>Add dsp idle mode control and soc time sync control.</w:t>
+        <w:t xml:space="preserve">Add </w:t>
+      </w:r>
+      <w:proofErr w:type="spellStart"/>
+      <w:r>
+        <w:t>dsp</w:t>
+      </w:r>
+      <w:proofErr w:type="spellEnd"/>
+      <w:r>
+        <w:t xml:space="preserve"> idle mode control and </w:t>
+      </w:r>
+      <w:proofErr w:type="spellStart"/>
+      <w:r>
+        <w:t>soc</w:t>
+      </w:r>
+      <w:proofErr w:type="spellEnd"/>
+      <w:r>
+        <w:t xml:space="preserve"> time sync control.</w:t>
       </w:r>
     </w:p>
     <w:p/>

</xml_diff>